<commit_message>
Changes to be committed: 	modified:   Primer 1.docx
</commit_message>
<xml_diff>
--- a/Primer 1.docx
+++ b/Primer 1.docx
@@ -450,6 +450,9 @@
     <w:p>
       <w:r>
         <w:t xml:space="preserve">Next, to add motors you will select add a device yet again and </w:t>
+      </w:r>
+      <w:r>
+        <w:t>then select, motor, a port, then a cartridge as previously referenced. Repeat this motor creation process unless you have a set of motors that you wish to have work as one. In that case select motorgroup.</w:t>
       </w:r>
     </w:p>
     <w:p>
@@ -2704,7 +2707,7 @@
       <dsp:spPr>
         <a:xfrm>
           <a:off x="0" y="971047"/>
-          <a:ext cx="6153785" cy="1360800"/>
+          <a:ext cx="6153785" cy="1360799"/>
         </a:xfrm>
         <a:prstGeom prst="rect">
           <a:avLst/>
@@ -2754,7 +2757,7 @@
       <dsp:spPr>
         <a:xfrm>
           <a:off x="307689" y="174007"/>
-          <a:ext cx="4307649" cy="1594080"/>
+          <a:ext cx="4307649" cy="1594079"/>
         </a:xfrm>
         <a:prstGeom prst="roundRect">
           <a:avLst/>
@@ -2817,7 +2820,7 @@
       </dsp:txBody>
       <dsp:txXfrm>
         <a:off x="385506" y="251824"/>
-        <a:ext cx="4152015" cy="1438446"/>
+        <a:ext cx="4152015" cy="1438445"/>
       </dsp:txXfrm>
     </dsp:sp>
     <dsp:sp modelId="{75564455-140D-48A9-B71C-C153C2457DC8}">
@@ -2828,7 +2831,7 @@
       <dsp:spPr>
         <a:xfrm>
           <a:off x="0" y="3420487"/>
-          <a:ext cx="6153785" cy="1360800"/>
+          <a:ext cx="6153785" cy="1360799"/>
         </a:xfrm>
         <a:prstGeom prst="rect">
           <a:avLst/>
@@ -2878,7 +2881,7 @@
       <dsp:spPr>
         <a:xfrm>
           <a:off x="307689" y="2623447"/>
-          <a:ext cx="4307649" cy="1594080"/>
+          <a:ext cx="4307649" cy="1594079"/>
         </a:xfrm>
         <a:prstGeom prst="roundRect">
           <a:avLst/>
@@ -2941,7 +2944,7 @@
       </dsp:txBody>
       <dsp:txXfrm>
         <a:off x="385506" y="2701264"/>
-        <a:ext cx="4152015" cy="1438446"/>
+        <a:ext cx="4152015" cy="1438445"/>
       </dsp:txXfrm>
     </dsp:sp>
     <dsp:sp modelId="{AC5BDC92-7D8C-4731-804F-AA3AFD3EB6B9}">
@@ -2952,7 +2955,7 @@
       <dsp:spPr>
         <a:xfrm>
           <a:off x="0" y="5869927"/>
-          <a:ext cx="6153785" cy="1360800"/>
+          <a:ext cx="6153785" cy="1360799"/>
         </a:xfrm>
         <a:prstGeom prst="rect">
           <a:avLst/>
@@ -3002,7 +3005,7 @@
       <dsp:spPr>
         <a:xfrm>
           <a:off x="307689" y="5072887"/>
-          <a:ext cx="4307649" cy="1594080"/>
+          <a:ext cx="4307649" cy="1594079"/>
         </a:xfrm>
         <a:prstGeom prst="roundRect">
           <a:avLst/>
@@ -3065,7 +3068,7 @@
       </dsp:txBody>
       <dsp:txXfrm>
         <a:off x="385506" y="5150704"/>
-        <a:ext cx="4152015" cy="1438446"/>
+        <a:ext cx="4152015" cy="1438445"/>
       </dsp:txXfrm>
     </dsp:sp>
   </dsp:spTree>

</xml_diff>

<commit_message>
On branch master  Changes to be committed: 	modified:   Primer 1.docx
</commit_message>
<xml_diff>
--- a/Primer 1.docx
+++ b/Primer 1.docx
@@ -11,7 +11,7 @@
           <w:noProof/>
         </w:rPr>
         <w:drawing>
-          <wp:anchor distT="0" distB="0" distL="114300" distR="114300" simplePos="0" relativeHeight="251658240" behindDoc="0" locked="0" layoutInCell="1" allowOverlap="1" wp14:anchorId="27DAE9F8" wp14:editId="058D1FDE">
+          <wp:anchor distT="0" distB="0" distL="114300" distR="114300" simplePos="0" relativeHeight="251658240" behindDoc="0" locked="0" layoutInCell="1" allowOverlap="1" wp14:anchorId="27DAE9F8" wp14:editId="66EDC319">
             <wp:simplePos x="0" y="0"/>
             <wp:positionH relativeFrom="column">
               <wp:posOffset>-95250</wp:posOffset>
@@ -452,12 +452,145 @@
         <w:t xml:space="preserve">Next, to add motors you will select add a device yet again and </w:t>
       </w:r>
       <w:r>
-        <w:t>then select, motor, a port, then a cartridge as previously referenced. Repeat this motor creation process unless you have a set of motors that you wish to have work as one. In that case select motorgroup.</w:t>
+        <w:t xml:space="preserve">then select, motor, a port, then a cartridge as previously referenced. Repeat this motor creation process unless you have a set of motors that you wish to have work as one. In that case select </w:t>
+      </w:r>
+      <w:r>
+        <w:t>the option: motor group</w:t>
+      </w:r>
+      <w:r>
+        <w:t>.</w:t>
+      </w:r>
+      <w:r>
+        <w:t xml:space="preserve"> For all sensors, simply follow these steps; Click add a device, select the addon to the bot, click the port, and look at the final config page for additional instructions such as swapping direction. Finally for three-wire devices complete the first step for </w:t>
+      </w:r>
+      <w:r>
+        <w:t>sensors but</w:t>
+      </w:r>
+      <w:r>
+        <w:t xml:space="preserve"> select three-wire</w:t>
+      </w:r>
+      <w:r>
+        <w:t>; then select the device you are planning to use and assign a letter port (the slot ports found on one of the shorter sides of the brain. For pneumatics controller</w:t>
+      </w:r>
+      <w:r>
+        <w:t>s</w:t>
+      </w:r>
+      <w:r>
+        <w:t xml:space="preserve">, </w:t>
+      </w:r>
+      <w:r>
+        <w:t>use a digital out.</w:t>
       </w:r>
     </w:p>
     <w:p>
-      <w:r>
-        <w:br w:type="textWrapping" w:clear="all"/>
+      <w:pPr>
+        <w:pStyle w:val="Title"/>
+      </w:pPr>
+      <w:r>
+        <w:lastRenderedPageBreak/>
+        <w:t>User control</w:t>
+      </w:r>
+    </w:p>
+    <w:p>
+      <w:r>
+        <w:drawing>
+          <wp:anchor distT="0" distB="0" distL="114300" distR="114300" simplePos="0" relativeHeight="251662336" behindDoc="1" locked="0" layoutInCell="1" allowOverlap="1" wp14:anchorId="142A2423" wp14:editId="5DA50551">
+            <wp:simplePos x="0" y="0"/>
+            <wp:positionH relativeFrom="margin">
+              <wp:align>left</wp:align>
+            </wp:positionH>
+            <wp:positionV relativeFrom="paragraph">
+              <wp:posOffset>1209675</wp:posOffset>
+            </wp:positionV>
+            <wp:extent cx="3848100" cy="2886075"/>
+            <wp:effectExtent l="0" t="0" r="0" b="9525"/>
+            <wp:wrapTight wrapText="bothSides">
+              <wp:wrapPolygon edited="0">
+                <wp:start x="0" y="0"/>
+                <wp:lineTo x="0" y="21529"/>
+                <wp:lineTo x="21493" y="21529"/>
+                <wp:lineTo x="21493" y="0"/>
+                <wp:lineTo x="0" y="0"/>
+              </wp:wrapPolygon>
+            </wp:wrapTight>
+            <wp:docPr id="1397040175" name="Picture 1" descr="A screen shot of a computer program&#10;&#10;AI-generated content may be incorrect."/>
+            <wp:cNvGraphicFramePr>
+              <a:graphicFrameLocks xmlns:a="http://schemas.openxmlformats.org/drawingml/2006/main" noChangeAspect="1"/>
+            </wp:cNvGraphicFramePr>
+            <a:graphic xmlns:a="http://schemas.openxmlformats.org/drawingml/2006/main">
+              <a:graphicData uri="http://schemas.openxmlformats.org/drawingml/2006/picture">
+                <pic:pic xmlns:pic="http://schemas.openxmlformats.org/drawingml/2006/picture">
+                  <pic:nvPicPr>
+                    <pic:cNvPr id="1397040175" name="Picture 1" descr="A screen shot of a computer program&#10;&#10;AI-generated content may be incorrect."/>
+                    <pic:cNvPicPr/>
+                  </pic:nvPicPr>
+                  <pic:blipFill>
+                    <a:blip r:embed="rId21">
+                      <a:extLst>
+                        <a:ext uri="{28A0092B-C50C-407E-A947-70E740481C1C}">
+                          <a14:useLocalDpi xmlns:a14="http://schemas.microsoft.com/office/drawing/2010/main" val="0"/>
+                        </a:ext>
+                      </a:extLst>
+                    </a:blip>
+                    <a:stretch>
+                      <a:fillRect/>
+                    </a:stretch>
+                  </pic:blipFill>
+                  <pic:spPr>
+                    <a:xfrm>
+                      <a:off x="0" y="0"/>
+                      <a:ext cx="3848100" cy="2886075"/>
+                    </a:xfrm>
+                    <a:prstGeom prst="rect">
+                      <a:avLst/>
+                    </a:prstGeom>
+                  </pic:spPr>
+                </pic:pic>
+              </a:graphicData>
+            </a:graphic>
+            <wp14:sizeRelH relativeFrom="page">
+              <wp14:pctWidth>0</wp14:pctWidth>
+            </wp14:sizeRelH>
+            <wp14:sizeRelV relativeFrom="page">
+              <wp14:pctHeight>0</wp14:pctHeight>
+            </wp14:sizeRelV>
+          </wp:anchor>
+        </w:drawing>
+      </w:r>
+      <w:r>
+        <w:t>To begin user control programming, you must first navigate to the competition template line 70, the line that states “void usercontrol(void) {“. From here go to the next line and here you can write the lines of code that you only want to operate once at the start of usercontrol such as velocity settings for motors or the drivetrain. Below this</w:t>
+      </w:r>
+      <w:r>
+        <w:t xml:space="preserve">, inside of the while loop, you will put pieces of code you wish to run constantly, such as buttons to control parts of your robot. You </w:t>
+      </w:r>
+      <w:r>
+        <w:t>would</w:t>
+      </w:r>
+      <w:r>
+        <w:t xml:space="preserve"> do this via if statements as shown below. </w:t>
+      </w:r>
+      <w:r>
+        <w:t xml:space="preserve">Don’t be concerned about the specifics of what is inside of the if clauses, just focus on what it entails. This screenshot details an if clause that checks for various states of controller buttons to check what to do with a motor called Arm. An if clause starts with the word if, then a state to check such as a controller button being pressed or not. The brackets afterwards are what will be executed if that state is true. If you wish a state check to only happen if something else has not happened, add an else if below the brackets of the if clause. </w:t>
+      </w:r>
+      <w:r>
+        <w:t xml:space="preserve">This will only be checked if the above if clause is not true. A reason that you may wish to control a motor through a single if grouping is that you likely don’t want to have a motor being sent both forward and reverse commands at the same time (the last command given is given priority). The else if clause will act similar to an if clause. Just with the additional stipulation shown about. Finally, the else clause states that if neither the if </w:t>
+      </w:r>
+      <w:r>
+        <w:t>n</w:t>
+      </w:r>
+      <w:r>
+        <w:t>or possibly multiple else if</w:t>
+      </w:r>
+      <w:r>
+        <w:t>s are false, then this will happen. This is best for stopping a motor if neither command buttons are being pressed as shown above.</w:t>
+      </w:r>
+    </w:p>
+    <w:p>
+      <w:pPr>
+        <w:pStyle w:val="Title"/>
+      </w:pPr>
+      <w:r>
+        <w:t>Command Functions</w:t>
       </w:r>
     </w:p>
     <w:sectPr>
@@ -1010,7 +1143,6 @@
     <w:next w:val="Normal"/>
     <w:link w:val="Heading2Char"/>
     <w:uiPriority w:val="9"/>
-    <w:semiHidden/>
     <w:unhideWhenUsed/>
     <w:qFormat/>
     <w:rsid w:val="00FD6B22"/>
@@ -1239,7 +1371,6 @@
     <w:basedOn w:val="DefaultParagraphFont"/>
     <w:link w:val="Heading2"/>
     <w:uiPriority w:val="9"/>
-    <w:semiHidden/>
     <w:rsid w:val="00FD6B22"/>
     <w:rPr>
       <w:rFonts w:asciiTheme="majorHAnsi" w:eastAsiaTheme="majorEastAsia" w:hAnsiTheme="majorHAnsi" w:cstheme="majorBidi"/>
@@ -2510,7 +2641,7 @@
         </a:p>
       </dgm:t>
     </dgm:pt>
-    <dgm:pt modelId="{4B864C16-AACF-45CC-B548-58883D34DB5F}">
+    <dgm:pt modelId="{B28AC913-588D-429A-B322-287445B2C95B}">
       <dgm:prSet phldrT="[Text]"/>
       <dgm:spPr/>
       <dgm:t>
@@ -2524,27 +2655,13 @@
         </a:p>
       </dgm:t>
     </dgm:pt>
-    <dgm:pt modelId="{BF0AA91B-32F0-461D-82BA-846BA9576C7A}" type="parTrans" cxnId="{0B3F3737-77C2-4004-8CF4-579912101E64}">
+    <dgm:pt modelId="{1F9A4400-5F1E-4E08-A603-47366343B53B}" type="parTrans" cxnId="{6C4C8BFF-E5EE-4E53-855F-BB0B13E0A275}">
       <dgm:prSet/>
       <dgm:spPr/>
-      <dgm:t>
-        <a:bodyPr/>
-        <a:lstStyle/>
-        <a:p>
-          <a:endParaRPr lang="en-US"/>
-        </a:p>
-      </dgm:t>
     </dgm:pt>
-    <dgm:pt modelId="{B2B163CB-0D37-4992-87D4-808DB55FE852}" type="sibTrans" cxnId="{0B3F3737-77C2-4004-8CF4-579912101E64}">
+    <dgm:pt modelId="{E5ACFDEF-FD64-4DBD-A1C0-67536C0EDA58}" type="sibTrans" cxnId="{6C4C8BFF-E5EE-4E53-855F-BB0B13E0A275}">
       <dgm:prSet/>
       <dgm:spPr/>
-      <dgm:t>
-        <a:bodyPr/>
-        <a:lstStyle/>
-        <a:p>
-          <a:endParaRPr lang="en-US"/>
-        </a:p>
-      </dgm:t>
     </dgm:pt>
     <dgm:pt modelId="{2C689F47-86C9-42B8-A007-A85D971E55B3}" type="pres">
       <dgm:prSet presAssocID="{B5041799-7270-4E3E-8B40-99A05EBB9204}" presName="linear" presStyleCnt="0">
@@ -2618,20 +2735,20 @@
       </dgm:prSet>
       <dgm:spPr/>
     </dgm:pt>
-    <dgm:pt modelId="{3B37BA19-A032-4893-B98F-80A87C9E1EA5}" type="pres">
+    <dgm:pt modelId="{4CF26203-7B79-4E9D-BD42-3CBEFB280F8E}" type="pres">
       <dgm:prSet presAssocID="{E59E35E7-2845-4C69-B24F-71F6F0C5B134}" presName="spaceBetweenRectangles" presStyleCnt="0"/>
       <dgm:spPr/>
     </dgm:pt>
-    <dgm:pt modelId="{E15EF271-1DA5-4B43-9A26-965F27D672C4}" type="pres">
-      <dgm:prSet presAssocID="{4B864C16-AACF-45CC-B548-58883D34DB5F}" presName="parentLin" presStyleCnt="0"/>
+    <dgm:pt modelId="{405333D0-6537-430B-B2EE-28267B27CB91}" type="pres">
+      <dgm:prSet presAssocID="{B28AC913-588D-429A-B322-287445B2C95B}" presName="parentLin" presStyleCnt="0"/>
       <dgm:spPr/>
     </dgm:pt>
-    <dgm:pt modelId="{B9F7AC4D-2A94-4ABE-A882-712B8CC85811}" type="pres">
-      <dgm:prSet presAssocID="{4B864C16-AACF-45CC-B548-58883D34DB5F}" presName="parentLeftMargin" presStyleLbl="node1" presStyleIdx="1" presStyleCnt="3"/>
+    <dgm:pt modelId="{AD543830-1985-4266-9C66-2CBAD52B0883}" type="pres">
+      <dgm:prSet presAssocID="{B28AC913-588D-429A-B322-287445B2C95B}" presName="parentLeftMargin" presStyleLbl="node1" presStyleIdx="1" presStyleCnt="3"/>
       <dgm:spPr/>
     </dgm:pt>
-    <dgm:pt modelId="{97700EAD-8A43-4DDB-8DAE-80A2FA3BDECC}" type="pres">
-      <dgm:prSet presAssocID="{4B864C16-AACF-45CC-B548-58883D34DB5F}" presName="parentText" presStyleLbl="node1" presStyleIdx="2" presStyleCnt="3">
+    <dgm:pt modelId="{336D0B77-8814-47A5-85E2-3E0E7D785A1A}" type="pres">
+      <dgm:prSet presAssocID="{B28AC913-588D-429A-B322-287445B2C95B}" presName="parentText" presStyleLbl="node1" presStyleIdx="2" presStyleCnt="3">
         <dgm:presLayoutVars>
           <dgm:chMax val="0"/>
           <dgm:bulletEnabled val="1"/>
@@ -2639,12 +2756,12 @@
       </dgm:prSet>
       <dgm:spPr/>
     </dgm:pt>
-    <dgm:pt modelId="{80F679D0-A479-44AA-898D-4D5EDC6A82C3}" type="pres">
-      <dgm:prSet presAssocID="{4B864C16-AACF-45CC-B548-58883D34DB5F}" presName="negativeSpace" presStyleCnt="0"/>
+    <dgm:pt modelId="{434682E2-2AA6-4201-8716-2BEA7BFABC0F}" type="pres">
+      <dgm:prSet presAssocID="{B28AC913-588D-429A-B322-287445B2C95B}" presName="negativeSpace" presStyleCnt="0"/>
       <dgm:spPr/>
     </dgm:pt>
-    <dgm:pt modelId="{AC5BDC92-7D8C-4731-804F-AA3AFD3EB6B9}" type="pres">
-      <dgm:prSet presAssocID="{4B864C16-AACF-45CC-B548-58883D34DB5F}" presName="childText" presStyleLbl="conFgAcc1" presStyleIdx="2" presStyleCnt="3">
+    <dgm:pt modelId="{F0033B5C-28C6-412D-A273-CE0140CE48D2}" type="pres">
+      <dgm:prSet presAssocID="{B28AC913-588D-429A-B322-287445B2C95B}" presName="childText" presStyleLbl="conFgAcc1" presStyleIdx="2" presStyleCnt="3">
         <dgm:presLayoutVars>
           <dgm:bulletEnabled val="1"/>
         </dgm:presLayoutVars>
@@ -2654,15 +2771,15 @@
   </dgm:ptLst>
   <dgm:cxnLst>
     <dgm:cxn modelId="{255DD62B-8029-447D-87A7-8912E437E359}" type="presOf" srcId="{45ED39E7-ABB8-4452-9EA0-0C0395F6EBB9}" destId="{FC1925F4-1AEF-4B74-A6C6-B436650E8E69}" srcOrd="1" destOrd="0" presId="urn:microsoft.com/office/officeart/2005/8/layout/list1"/>
-    <dgm:cxn modelId="{0B3F3737-77C2-4004-8CF4-579912101E64}" srcId="{B5041799-7270-4E3E-8B40-99A05EBB9204}" destId="{4B864C16-AACF-45CC-B548-58883D34DB5F}" srcOrd="2" destOrd="0" parTransId="{BF0AA91B-32F0-461D-82BA-846BA9576C7A}" sibTransId="{B2B163CB-0D37-4992-87D4-808DB55FE852}"/>
+    <dgm:cxn modelId="{CFB36541-B260-402E-912A-52A3C38FA20A}" type="presOf" srcId="{B28AC913-588D-429A-B322-287445B2C95B}" destId="{AD543830-1985-4266-9C66-2CBAD52B0883}" srcOrd="0" destOrd="0" presId="urn:microsoft.com/office/officeart/2005/8/layout/list1"/>
+    <dgm:cxn modelId="{9BD61063-36F4-4633-8DCF-4A81594EE41A}" type="presOf" srcId="{B28AC913-588D-429A-B322-287445B2C95B}" destId="{336D0B77-8814-47A5-85E2-3E0E7D785A1A}" srcOrd="1" destOrd="0" presId="urn:microsoft.com/office/officeart/2005/8/layout/list1"/>
     <dgm:cxn modelId="{DF5E9247-A9F6-4455-BA2A-CCB7217659BF}" type="presOf" srcId="{45ED39E7-ABB8-4452-9EA0-0C0395F6EBB9}" destId="{E9EA0CD4-EB8B-4C61-A049-B9B1263B5989}" srcOrd="0" destOrd="0" presId="urn:microsoft.com/office/officeart/2005/8/layout/list1"/>
     <dgm:cxn modelId="{8B2BE359-B262-4689-A8CA-DA54076AF822}" srcId="{B5041799-7270-4E3E-8B40-99A05EBB9204}" destId="{104C26BA-A143-4ACD-AB9E-C6714BAD7A97}" srcOrd="1" destOrd="0" parTransId="{3374BCBC-6D5B-45EA-A88B-FAC786D24D02}" sibTransId="{E59E35E7-2845-4C69-B24F-71F6F0C5B134}"/>
     <dgm:cxn modelId="{2EA20F92-D250-40E6-9283-74DEDA607409}" type="presOf" srcId="{B5041799-7270-4E3E-8B40-99A05EBB9204}" destId="{2C689F47-86C9-42B8-A007-A85D971E55B3}" srcOrd="0" destOrd="0" presId="urn:microsoft.com/office/officeart/2005/8/layout/list1"/>
     <dgm:cxn modelId="{ACA54093-0577-4360-BEA0-0297CFB19EDE}" srcId="{B5041799-7270-4E3E-8B40-99A05EBB9204}" destId="{45ED39E7-ABB8-4452-9EA0-0C0395F6EBB9}" srcOrd="0" destOrd="0" parTransId="{0CB2F516-CAFE-40C3-8BCE-1CAA419D34E0}" sibTransId="{10B4563A-AD2D-4635-957D-AF20132A002C}"/>
-    <dgm:cxn modelId="{34DBF1BB-F281-443D-81BC-29F5C299CB20}" type="presOf" srcId="{4B864C16-AACF-45CC-B548-58883D34DB5F}" destId="{B9F7AC4D-2A94-4ABE-A882-712B8CC85811}" srcOrd="0" destOrd="0" presId="urn:microsoft.com/office/officeart/2005/8/layout/list1"/>
     <dgm:cxn modelId="{903AB2D9-7797-4DEB-8904-60846D8BB49D}" type="presOf" srcId="{104C26BA-A143-4ACD-AB9E-C6714BAD7A97}" destId="{DB5D6EB8-9987-453D-80BC-B7B348B8FE50}" srcOrd="0" destOrd="0" presId="urn:microsoft.com/office/officeart/2005/8/layout/list1"/>
     <dgm:cxn modelId="{15DEFDDD-6C01-4214-80FC-C8172B95C2D9}" type="presOf" srcId="{104C26BA-A143-4ACD-AB9E-C6714BAD7A97}" destId="{506FA35A-97D7-49E8-8B5D-EC388FBC40D9}" srcOrd="1" destOrd="0" presId="urn:microsoft.com/office/officeart/2005/8/layout/list1"/>
-    <dgm:cxn modelId="{CB8F73F6-8AC8-4985-829B-2FCF9E56AC41}" type="presOf" srcId="{4B864C16-AACF-45CC-B548-58883D34DB5F}" destId="{97700EAD-8A43-4DDB-8DAE-80A2FA3BDECC}" srcOrd="1" destOrd="0" presId="urn:microsoft.com/office/officeart/2005/8/layout/list1"/>
+    <dgm:cxn modelId="{6C4C8BFF-E5EE-4E53-855F-BB0B13E0A275}" srcId="{B5041799-7270-4E3E-8B40-99A05EBB9204}" destId="{B28AC913-588D-429A-B322-287445B2C95B}" srcOrd="2" destOrd="0" parTransId="{1F9A4400-5F1E-4E08-A603-47366343B53B}" sibTransId="{E5ACFDEF-FD64-4DBD-A1C0-67536C0EDA58}"/>
     <dgm:cxn modelId="{CA0AABBC-EA31-4DE1-B50D-9FAFC6145984}" type="presParOf" srcId="{2C689F47-86C9-42B8-A007-A85D971E55B3}" destId="{D5E9206E-1D84-4580-ABBD-9237135B83E6}" srcOrd="0" destOrd="0" presId="urn:microsoft.com/office/officeart/2005/8/layout/list1"/>
     <dgm:cxn modelId="{491235E8-2E52-47EC-AEFF-D78CB50188A3}" type="presParOf" srcId="{D5E9206E-1D84-4580-ABBD-9237135B83E6}" destId="{E9EA0CD4-EB8B-4C61-A049-B9B1263B5989}" srcOrd="0" destOrd="0" presId="urn:microsoft.com/office/officeart/2005/8/layout/list1"/>
     <dgm:cxn modelId="{307BB7D6-6087-4DF8-BCF6-A32C8EBAAD0E}" type="presParOf" srcId="{D5E9206E-1D84-4580-ABBD-9237135B83E6}" destId="{FC1925F4-1AEF-4B74-A6C6-B436650E8E69}" srcOrd="1" destOrd="0" presId="urn:microsoft.com/office/officeart/2005/8/layout/list1"/>
@@ -2674,12 +2791,12 @@
     <dgm:cxn modelId="{5B3DFE75-15ED-411B-8487-063582C6F737}" type="presParOf" srcId="{C10117B9-D0A9-4CDB-835D-F00C11AA2E5E}" destId="{506FA35A-97D7-49E8-8B5D-EC388FBC40D9}" srcOrd="1" destOrd="0" presId="urn:microsoft.com/office/officeart/2005/8/layout/list1"/>
     <dgm:cxn modelId="{17B82E7A-3879-4F6B-B2E6-2A237D457D38}" type="presParOf" srcId="{2C689F47-86C9-42B8-A007-A85D971E55B3}" destId="{C70B1ED0-1E32-4B2A-A7CF-7759982538AD}" srcOrd="5" destOrd="0" presId="urn:microsoft.com/office/officeart/2005/8/layout/list1"/>
     <dgm:cxn modelId="{1F10F253-8140-4FA4-8289-8095B4C27247}" type="presParOf" srcId="{2C689F47-86C9-42B8-A007-A85D971E55B3}" destId="{75564455-140D-48A9-B71C-C153C2457DC8}" srcOrd="6" destOrd="0" presId="urn:microsoft.com/office/officeart/2005/8/layout/list1"/>
-    <dgm:cxn modelId="{D8751416-A004-4646-B6EF-59226C052FB7}" type="presParOf" srcId="{2C689F47-86C9-42B8-A007-A85D971E55B3}" destId="{3B37BA19-A032-4893-B98F-80A87C9E1EA5}" srcOrd="7" destOrd="0" presId="urn:microsoft.com/office/officeart/2005/8/layout/list1"/>
-    <dgm:cxn modelId="{B87EBC79-7DD3-4D52-9FF9-1FD2043AF128}" type="presParOf" srcId="{2C689F47-86C9-42B8-A007-A85D971E55B3}" destId="{E15EF271-1DA5-4B43-9A26-965F27D672C4}" srcOrd="8" destOrd="0" presId="urn:microsoft.com/office/officeart/2005/8/layout/list1"/>
-    <dgm:cxn modelId="{1B218A68-8870-474E-9657-AF1A6BB25A62}" type="presParOf" srcId="{E15EF271-1DA5-4B43-9A26-965F27D672C4}" destId="{B9F7AC4D-2A94-4ABE-A882-712B8CC85811}" srcOrd="0" destOrd="0" presId="urn:microsoft.com/office/officeart/2005/8/layout/list1"/>
-    <dgm:cxn modelId="{8109E959-79DF-4F69-856D-4573B4472F4A}" type="presParOf" srcId="{E15EF271-1DA5-4B43-9A26-965F27D672C4}" destId="{97700EAD-8A43-4DDB-8DAE-80A2FA3BDECC}" srcOrd="1" destOrd="0" presId="urn:microsoft.com/office/officeart/2005/8/layout/list1"/>
-    <dgm:cxn modelId="{D3C378C0-AC51-4609-B55E-6B3698D42959}" type="presParOf" srcId="{2C689F47-86C9-42B8-A007-A85D971E55B3}" destId="{80F679D0-A479-44AA-898D-4D5EDC6A82C3}" srcOrd="9" destOrd="0" presId="urn:microsoft.com/office/officeart/2005/8/layout/list1"/>
-    <dgm:cxn modelId="{AA7D4C4C-74AA-4DD0-8C50-252A9E4D2FD2}" type="presParOf" srcId="{2C689F47-86C9-42B8-A007-A85D971E55B3}" destId="{AC5BDC92-7D8C-4731-804F-AA3AFD3EB6B9}" srcOrd="10" destOrd="0" presId="urn:microsoft.com/office/officeart/2005/8/layout/list1"/>
+    <dgm:cxn modelId="{0E9F1A6C-042D-4E22-A1B7-18B3A3004741}" type="presParOf" srcId="{2C689F47-86C9-42B8-A007-A85D971E55B3}" destId="{4CF26203-7B79-4E9D-BD42-3CBEFB280F8E}" srcOrd="7" destOrd="0" presId="urn:microsoft.com/office/officeart/2005/8/layout/list1"/>
+    <dgm:cxn modelId="{C206CEFE-2696-4FF1-8439-ED4A9FB87150}" type="presParOf" srcId="{2C689F47-86C9-42B8-A007-A85D971E55B3}" destId="{405333D0-6537-430B-B2EE-28267B27CB91}" srcOrd="8" destOrd="0" presId="urn:microsoft.com/office/officeart/2005/8/layout/list1"/>
+    <dgm:cxn modelId="{11B27FF8-886D-4BE6-B116-ECDCBFB03281}" type="presParOf" srcId="{405333D0-6537-430B-B2EE-28267B27CB91}" destId="{AD543830-1985-4266-9C66-2CBAD52B0883}" srcOrd="0" destOrd="0" presId="urn:microsoft.com/office/officeart/2005/8/layout/list1"/>
+    <dgm:cxn modelId="{C9078219-60DA-4C5E-AA80-1F1FE01B7D08}" type="presParOf" srcId="{405333D0-6537-430B-B2EE-28267B27CB91}" destId="{336D0B77-8814-47A5-85E2-3E0E7D785A1A}" srcOrd="1" destOrd="0" presId="urn:microsoft.com/office/officeart/2005/8/layout/list1"/>
+    <dgm:cxn modelId="{280B028C-FA62-492A-B33C-34BAA4192B1D}" type="presParOf" srcId="{2C689F47-86C9-42B8-A007-A85D971E55B3}" destId="{434682E2-2AA6-4201-8716-2BEA7BFABC0F}" srcOrd="9" destOrd="0" presId="urn:microsoft.com/office/officeart/2005/8/layout/list1"/>
+    <dgm:cxn modelId="{71CE57E1-A8B8-4432-BDAC-48C86EBFC2A3}" type="presParOf" srcId="{2C689F47-86C9-42B8-A007-A85D971E55B3}" destId="{F0033B5C-28C6-412D-A273-CE0140CE48D2}" srcOrd="10" destOrd="0" presId="urn:microsoft.com/office/officeart/2005/8/layout/list1"/>
   </dgm:cxnLst>
   <dgm:bg/>
   <dgm:whole/>
@@ -2707,7 +2824,7 @@
       <dsp:spPr>
         <a:xfrm>
           <a:off x="0" y="971047"/>
-          <a:ext cx="6153785" cy="1360799"/>
+          <a:ext cx="6153785" cy="1360800"/>
         </a:xfrm>
         <a:prstGeom prst="rect">
           <a:avLst/>
@@ -2757,7 +2874,7 @@
       <dsp:spPr>
         <a:xfrm>
           <a:off x="307689" y="174007"/>
-          <a:ext cx="4307649" cy="1594079"/>
+          <a:ext cx="4307649" cy="1594080"/>
         </a:xfrm>
         <a:prstGeom prst="roundRect">
           <a:avLst/>
@@ -2820,7 +2937,7 @@
       </dsp:txBody>
       <dsp:txXfrm>
         <a:off x="385506" y="251824"/>
-        <a:ext cx="4152015" cy="1438445"/>
+        <a:ext cx="4152015" cy="1438446"/>
       </dsp:txXfrm>
     </dsp:sp>
     <dsp:sp modelId="{75564455-140D-48A9-B71C-C153C2457DC8}">
@@ -2831,7 +2948,7 @@
       <dsp:spPr>
         <a:xfrm>
           <a:off x="0" y="3420487"/>
-          <a:ext cx="6153785" cy="1360799"/>
+          <a:ext cx="6153785" cy="1360800"/>
         </a:xfrm>
         <a:prstGeom prst="rect">
           <a:avLst/>
@@ -2881,7 +2998,7 @@
       <dsp:spPr>
         <a:xfrm>
           <a:off x="307689" y="2623447"/>
-          <a:ext cx="4307649" cy="1594079"/>
+          <a:ext cx="4307649" cy="1594080"/>
         </a:xfrm>
         <a:prstGeom prst="roundRect">
           <a:avLst/>
@@ -2944,10 +3061,10 @@
       </dsp:txBody>
       <dsp:txXfrm>
         <a:off x="385506" y="2701264"/>
-        <a:ext cx="4152015" cy="1438445"/>
+        <a:ext cx="4152015" cy="1438446"/>
       </dsp:txXfrm>
     </dsp:sp>
-    <dsp:sp modelId="{AC5BDC92-7D8C-4731-804F-AA3AFD3EB6B9}">
+    <dsp:sp modelId="{F0033B5C-28C6-412D-A273-CE0140CE48D2}">
       <dsp:nvSpPr>
         <dsp:cNvPr id="0" name=""/>
         <dsp:cNvSpPr/>
@@ -2955,7 +3072,7 @@
       <dsp:spPr>
         <a:xfrm>
           <a:off x="0" y="5869927"/>
-          <a:ext cx="6153785" cy="1360799"/>
+          <a:ext cx="6153785" cy="1360800"/>
         </a:xfrm>
         <a:prstGeom prst="rect">
           <a:avLst/>
@@ -2997,7 +3114,7 @@
         <a:fontRef idx="minor"/>
       </dsp:style>
     </dsp:sp>
-    <dsp:sp modelId="{97700EAD-8A43-4DDB-8DAE-80A2FA3BDECC}">
+    <dsp:sp modelId="{336D0B77-8814-47A5-85E2-3E0E7D785A1A}">
       <dsp:nvSpPr>
         <dsp:cNvPr id="0" name=""/>
         <dsp:cNvSpPr/>
@@ -3005,7 +3122,7 @@
       <dsp:spPr>
         <a:xfrm>
           <a:off x="307689" y="5072887"/>
-          <a:ext cx="4307649" cy="1594079"/>
+          <a:ext cx="4307649" cy="1594080"/>
         </a:xfrm>
         <a:prstGeom prst="roundRect">
           <a:avLst/>
@@ -3068,7 +3185,7 @@
       </dsp:txBody>
       <dsp:txXfrm>
         <a:off x="385506" y="5150704"/>
-        <a:ext cx="4152015" cy="1438445"/>
+        <a:ext cx="4152015" cy="1438446"/>
       </dsp:txXfrm>
     </dsp:sp>
   </dsp:spTree>

</xml_diff>